<commit_message>
Converted Readmis to binary, copied original dataframe
</commit_message>
<xml_diff>
--- a/D211_Advanced Data Acquisition/Submission Folder/D211 - Advanced Data Acquisition.docx
+++ b/D211_Advanced Data Acquisition/Submission Folder/D211 - Advanced Data Acquisition.docx
@@ -269,7 +269,7 @@
               <w:rFonts w:asciiTheme="minorHAnsi" w:eastAsiaTheme="minorEastAsia" w:hAnsiTheme="minorHAnsi" w:cstheme="minorBidi"/>
               <w:noProof/>
               <w:kern w:val="2"/>
-              <w:sz w:val="22"/>
+              <w:szCs w:val="24"/>
               <w14:ligatures w14:val="standardContextual"/>
             </w:rPr>
           </w:pPr>
@@ -282,7 +282,7 @@
           <w:r>
             <w:fldChar w:fldCharType="separate"/>
           </w:r>
-          <w:hyperlink w:anchor="_Toc160972663" w:history="1">
+          <w:hyperlink w:anchor="_Toc176937312" w:history="1">
             <w:r>
               <w:rPr>
                 <w:rStyle w:val="Hyperlink"/>
@@ -309,7 +309,7 @@
                 <w:noProof/>
                 <w:webHidden/>
               </w:rPr>
-              <w:instrText xml:space="preserve"> PAGEREF _Toc160972663 \h </w:instrText>
+              <w:instrText xml:space="preserve"> PAGEREF _Toc176937312 \h </w:instrText>
             </w:r>
             <w:r>
               <w:rPr>
@@ -347,11 +347,11 @@
               <w:rFonts w:asciiTheme="minorHAnsi" w:eastAsiaTheme="minorEastAsia" w:hAnsiTheme="minorHAnsi" w:cstheme="minorBidi"/>
               <w:noProof/>
               <w:kern w:val="2"/>
-              <w:sz w:val="22"/>
+              <w:szCs w:val="24"/>
               <w14:ligatures w14:val="standardContextual"/>
             </w:rPr>
           </w:pPr>
-          <w:hyperlink w:anchor="_Toc160972664" w:history="1">
+          <w:hyperlink w:anchor="_Toc176937313" w:history="1">
             <w:r>
               <w:rPr>
                 <w:rStyle w:val="Hyperlink"/>
@@ -378,7 +378,7 @@
                 <w:noProof/>
                 <w:webHidden/>
               </w:rPr>
-              <w:instrText xml:space="preserve"> PAGEREF _Toc160972664 \h </w:instrText>
+              <w:instrText xml:space="preserve"> PAGEREF _Toc176937313 \h </w:instrText>
             </w:r>
             <w:r>
               <w:rPr>
@@ -416,11 +416,11 @@
               <w:rFonts w:asciiTheme="minorHAnsi" w:eastAsiaTheme="minorEastAsia" w:hAnsiTheme="minorHAnsi" w:cstheme="minorBidi"/>
               <w:noProof/>
               <w:kern w:val="2"/>
-              <w:sz w:val="22"/>
+              <w:szCs w:val="24"/>
               <w14:ligatures w14:val="standardContextual"/>
             </w:rPr>
           </w:pPr>
-          <w:hyperlink w:anchor="_Toc160972665" w:history="1">
+          <w:hyperlink w:anchor="_Toc176937314" w:history="1">
             <w:r>
               <w:rPr>
                 <w:rStyle w:val="Hyperlink"/>
@@ -447,7 +447,7 @@
                 <w:noProof/>
                 <w:webHidden/>
               </w:rPr>
-              <w:instrText xml:space="preserve"> PAGEREF _Toc160972665 \h </w:instrText>
+              <w:instrText xml:space="preserve"> PAGEREF _Toc176937314 \h </w:instrText>
             </w:r>
             <w:r>
               <w:rPr>
@@ -485,11 +485,11 @@
               <w:rFonts w:asciiTheme="minorHAnsi" w:eastAsiaTheme="minorEastAsia" w:hAnsiTheme="minorHAnsi" w:cstheme="minorBidi"/>
               <w:noProof/>
               <w:kern w:val="2"/>
-              <w:sz w:val="22"/>
+              <w:szCs w:val="24"/>
               <w14:ligatures w14:val="standardContextual"/>
             </w:rPr>
           </w:pPr>
-          <w:hyperlink w:anchor="_Toc160972666" w:history="1">
+          <w:hyperlink w:anchor="_Toc176937315" w:history="1">
             <w:r>
               <w:rPr>
                 <w:rStyle w:val="Hyperlink"/>
@@ -516,7 +516,7 @@
                 <w:noProof/>
                 <w:webHidden/>
               </w:rPr>
-              <w:instrText xml:space="preserve"> PAGEREF _Toc160972666 \h </w:instrText>
+              <w:instrText xml:space="preserve"> PAGEREF _Toc176937315 \h </w:instrText>
             </w:r>
             <w:r>
               <w:rPr>
@@ -537,6 +537,78 @@
                 <w:webHidden/>
               </w:rPr>
               <w:t>4</w:t>
+            </w:r>
+            <w:r>
+              <w:rPr>
+                <w:noProof/>
+                <w:webHidden/>
+              </w:rPr>
+              <w:fldChar w:fldCharType="end"/>
+            </w:r>
+          </w:hyperlink>
+        </w:p>
+        <w:p>
+          <w:pPr>
+            <w:pStyle w:val="TOC2"/>
+            <w:tabs>
+              <w:tab w:val="right" w:leader="dot" w:pos="9350"/>
+            </w:tabs>
+            <w:rPr>
+              <w:rFonts w:asciiTheme="minorHAnsi" w:eastAsiaTheme="minorEastAsia" w:hAnsiTheme="minorHAnsi" w:cstheme="minorBidi"/>
+              <w:noProof/>
+              <w:kern w:val="2"/>
+              <w:szCs w:val="24"/>
+              <w14:ligatures w14:val="standardContextual"/>
+            </w:rPr>
+          </w:pPr>
+          <w:hyperlink w:anchor="_Toc176937316" w:history="1">
+            <w:r>
+              <w:rPr>
+                <w:rStyle w:val="Hyperlink"/>
+                <w:noProof/>
+              </w:rPr>
+              <w:t>Part IV(a): Opening a Packaged Workbook File</w:t>
+            </w:r>
+            <w:r>
+              <w:rPr>
+                <w:noProof/>
+                <w:webHidden/>
+              </w:rPr>
+              <w:tab/>
+            </w:r>
+            <w:r>
+              <w:rPr>
+                <w:noProof/>
+                <w:webHidden/>
+              </w:rPr>
+              <w:fldChar w:fldCharType="begin"/>
+            </w:r>
+            <w:r>
+              <w:rPr>
+                <w:noProof/>
+                <w:webHidden/>
+              </w:rPr>
+              <w:instrText xml:space="preserve"> PAGEREF _Toc176937316 \h </w:instrText>
+            </w:r>
+            <w:r>
+              <w:rPr>
+                <w:noProof/>
+                <w:webHidden/>
+              </w:rPr>
+            </w:r>
+            <w:r>
+              <w:rPr>
+                <w:noProof/>
+                <w:webHidden/>
+              </w:rPr>
+              <w:fldChar w:fldCharType="separate"/>
+            </w:r>
+            <w:r>
+              <w:rPr>
+                <w:noProof/>
+                <w:webHidden/>
+              </w:rPr>
+              <w:t>14</w:t>
             </w:r>
             <w:r>
               <w:rPr>
@@ -554,17 +626,17 @@
               <w:rFonts w:asciiTheme="minorHAnsi" w:eastAsiaTheme="minorEastAsia" w:hAnsiTheme="minorHAnsi" w:cstheme="minorBidi"/>
               <w:noProof/>
               <w:kern w:val="2"/>
-              <w:sz w:val="22"/>
+              <w:szCs w:val="24"/>
               <w14:ligatures w14:val="standardContextual"/>
             </w:rPr>
           </w:pPr>
-          <w:hyperlink w:anchor="_Toc160972667" w:history="1">
+          <w:hyperlink w:anchor="_Toc176937317" w:history="1">
             <w:r>
               <w:rPr>
                 <w:rStyle w:val="Hyperlink"/>
                 <w:noProof/>
               </w:rPr>
-              <w:t>Part V: Results</w:t>
+              <w:t>Part V: SQL Scripts</w:t>
             </w:r>
             <w:r>
               <w:rPr>
@@ -585,7 +657,7 @@
                 <w:noProof/>
                 <w:webHidden/>
               </w:rPr>
-              <w:instrText xml:space="preserve"> PAGEREF _Toc160972667 \h </w:instrText>
+              <w:instrText xml:space="preserve"> PAGEREF _Toc176937317 \h </w:instrText>
             </w:r>
             <w:r>
               <w:rPr>
@@ -605,7 +677,7 @@
                 <w:noProof/>
                 <w:webHidden/>
               </w:rPr>
-              <w:t>7</w:t>
+              <w:t>14</w:t>
             </w:r>
             <w:r>
               <w:rPr>
@@ -623,17 +695,17 @@
               <w:rFonts w:asciiTheme="minorHAnsi" w:eastAsiaTheme="minorEastAsia" w:hAnsiTheme="minorHAnsi" w:cstheme="minorBidi"/>
               <w:noProof/>
               <w:kern w:val="2"/>
-              <w:sz w:val="22"/>
+              <w:szCs w:val="24"/>
               <w14:ligatures w14:val="standardContextual"/>
             </w:rPr>
           </w:pPr>
-          <w:hyperlink w:anchor="_Toc160972668" w:history="1">
+          <w:hyperlink w:anchor="_Toc176937318" w:history="1">
             <w:r>
               <w:rPr>
                 <w:rStyle w:val="Hyperlink"/>
                 <w:noProof/>
               </w:rPr>
-              <w:t>Part VI: Limitations</w:t>
+              <w:t>Part VI: Data Streams</w:t>
             </w:r>
             <w:r>
               <w:rPr>
@@ -654,7 +726,7 @@
                 <w:noProof/>
                 <w:webHidden/>
               </w:rPr>
-              <w:instrText xml:space="preserve"> PAGEREF _Toc160972668 \h </w:instrText>
+              <w:instrText xml:space="preserve"> PAGEREF _Toc176937318 \h </w:instrText>
             </w:r>
             <w:r>
               <w:rPr>
@@ -674,7 +746,352 @@
                 <w:noProof/>
                 <w:webHidden/>
               </w:rPr>
-              <w:t>8</w:t>
+              <w:t>16</w:t>
+            </w:r>
+            <w:r>
+              <w:rPr>
+                <w:noProof/>
+                <w:webHidden/>
+              </w:rPr>
+              <w:fldChar w:fldCharType="end"/>
+            </w:r>
+          </w:hyperlink>
+        </w:p>
+        <w:p>
+          <w:pPr>
+            <w:pStyle w:val="TOC1"/>
+            <w:rPr>
+              <w:rFonts w:asciiTheme="minorHAnsi" w:eastAsiaTheme="minorEastAsia" w:hAnsiTheme="minorHAnsi" w:cstheme="minorBidi"/>
+              <w:noProof/>
+              <w:kern w:val="2"/>
+              <w:szCs w:val="24"/>
+              <w14:ligatures w14:val="standardContextual"/>
+            </w:rPr>
+          </w:pPr>
+          <w:hyperlink w:anchor="_Toc176937319" w:history="1">
+            <w:r>
+              <w:rPr>
+                <w:rStyle w:val="Hyperlink"/>
+                <w:noProof/>
+              </w:rPr>
+              <w:t>Part VII: Data Points</w:t>
+            </w:r>
+            <w:r>
+              <w:rPr>
+                <w:noProof/>
+                <w:webHidden/>
+              </w:rPr>
+              <w:tab/>
+            </w:r>
+            <w:r>
+              <w:rPr>
+                <w:noProof/>
+                <w:webHidden/>
+              </w:rPr>
+              <w:fldChar w:fldCharType="begin"/>
+            </w:r>
+            <w:r>
+              <w:rPr>
+                <w:noProof/>
+                <w:webHidden/>
+              </w:rPr>
+              <w:instrText xml:space="preserve"> PAGEREF _Toc176937319 \h </w:instrText>
+            </w:r>
+            <w:r>
+              <w:rPr>
+                <w:noProof/>
+                <w:webHidden/>
+              </w:rPr>
+            </w:r>
+            <w:r>
+              <w:rPr>
+                <w:noProof/>
+                <w:webHidden/>
+              </w:rPr>
+              <w:fldChar w:fldCharType="separate"/>
+            </w:r>
+            <w:r>
+              <w:rPr>
+                <w:noProof/>
+                <w:webHidden/>
+              </w:rPr>
+              <w:t>16</w:t>
+            </w:r>
+            <w:r>
+              <w:rPr>
+                <w:noProof/>
+                <w:webHidden/>
+              </w:rPr>
+              <w:fldChar w:fldCharType="end"/>
+            </w:r>
+          </w:hyperlink>
+        </w:p>
+        <w:p>
+          <w:pPr>
+            <w:pStyle w:val="TOC1"/>
+            <w:rPr>
+              <w:rFonts w:asciiTheme="minorHAnsi" w:eastAsiaTheme="minorEastAsia" w:hAnsiTheme="minorHAnsi" w:cstheme="minorBidi"/>
+              <w:noProof/>
+              <w:kern w:val="2"/>
+              <w:szCs w:val="24"/>
+              <w14:ligatures w14:val="standardContextual"/>
+            </w:rPr>
+          </w:pPr>
+          <w:hyperlink w:anchor="_Toc176937320" w:history="1">
+            <w:r>
+              <w:rPr>
+                <w:rStyle w:val="Hyperlink"/>
+                <w:noProof/>
+              </w:rPr>
+              <w:t>Part VIII: Database Creation</w:t>
+            </w:r>
+            <w:r>
+              <w:rPr>
+                <w:noProof/>
+                <w:webHidden/>
+              </w:rPr>
+              <w:tab/>
+            </w:r>
+            <w:r>
+              <w:rPr>
+                <w:noProof/>
+                <w:webHidden/>
+              </w:rPr>
+              <w:fldChar w:fldCharType="begin"/>
+            </w:r>
+            <w:r>
+              <w:rPr>
+                <w:noProof/>
+                <w:webHidden/>
+              </w:rPr>
+              <w:instrText xml:space="preserve"> PAGEREF _Toc176937320 \h </w:instrText>
+            </w:r>
+            <w:r>
+              <w:rPr>
+                <w:noProof/>
+                <w:webHidden/>
+              </w:rPr>
+            </w:r>
+            <w:r>
+              <w:rPr>
+                <w:noProof/>
+                <w:webHidden/>
+              </w:rPr>
+              <w:fldChar w:fldCharType="separate"/>
+            </w:r>
+            <w:r>
+              <w:rPr>
+                <w:noProof/>
+                <w:webHidden/>
+              </w:rPr>
+              <w:t>17</w:t>
+            </w:r>
+            <w:r>
+              <w:rPr>
+                <w:noProof/>
+                <w:webHidden/>
+              </w:rPr>
+              <w:fldChar w:fldCharType="end"/>
+            </w:r>
+          </w:hyperlink>
+        </w:p>
+        <w:p>
+          <w:pPr>
+            <w:pStyle w:val="TOC1"/>
+            <w:rPr>
+              <w:rFonts w:asciiTheme="minorHAnsi" w:eastAsiaTheme="minorEastAsia" w:hAnsiTheme="minorHAnsi" w:cstheme="minorBidi"/>
+              <w:noProof/>
+              <w:kern w:val="2"/>
+              <w:szCs w:val="24"/>
+              <w14:ligatures w14:val="standardContextual"/>
+            </w:rPr>
+          </w:pPr>
+          <w:hyperlink w:anchor="_Toc176937321" w:history="1">
+            <w:r>
+              <w:rPr>
+                <w:rStyle w:val="Hyperlink"/>
+                <w:noProof/>
+              </w:rPr>
+              <w:t>Part IX:Referential Integrity</w:t>
+            </w:r>
+            <w:r>
+              <w:rPr>
+                <w:noProof/>
+                <w:webHidden/>
+              </w:rPr>
+              <w:tab/>
+            </w:r>
+            <w:r>
+              <w:rPr>
+                <w:noProof/>
+                <w:webHidden/>
+              </w:rPr>
+              <w:fldChar w:fldCharType="begin"/>
+            </w:r>
+            <w:r>
+              <w:rPr>
+                <w:noProof/>
+                <w:webHidden/>
+              </w:rPr>
+              <w:instrText xml:space="preserve"> PAGEREF _Toc176937321 \h </w:instrText>
+            </w:r>
+            <w:r>
+              <w:rPr>
+                <w:noProof/>
+                <w:webHidden/>
+              </w:rPr>
+            </w:r>
+            <w:r>
+              <w:rPr>
+                <w:noProof/>
+                <w:webHidden/>
+              </w:rPr>
+              <w:fldChar w:fldCharType="separate"/>
+            </w:r>
+            <w:r>
+              <w:rPr>
+                <w:noProof/>
+                <w:webHidden/>
+              </w:rPr>
+              <w:t>17</w:t>
+            </w:r>
+            <w:r>
+              <w:rPr>
+                <w:noProof/>
+                <w:webHidden/>
+              </w:rPr>
+              <w:fldChar w:fldCharType="end"/>
+            </w:r>
+          </w:hyperlink>
+        </w:p>
+        <w:p>
+          <w:pPr>
+            <w:pStyle w:val="TOC1"/>
+            <w:rPr>
+              <w:rFonts w:asciiTheme="minorHAnsi" w:eastAsiaTheme="minorEastAsia" w:hAnsiTheme="minorHAnsi" w:cstheme="minorBidi"/>
+              <w:noProof/>
+              <w:kern w:val="2"/>
+              <w:szCs w:val="24"/>
+              <w14:ligatures w14:val="standardContextual"/>
+            </w:rPr>
+          </w:pPr>
+          <w:hyperlink w:anchor="_Toc176937322" w:history="1">
+            <w:r>
+              <w:rPr>
+                <w:rStyle w:val="Hyperlink"/>
+                <w:noProof/>
+              </w:rPr>
+              <w:t>Part X: Results</w:t>
+            </w:r>
+            <w:r>
+              <w:rPr>
+                <w:noProof/>
+                <w:webHidden/>
+              </w:rPr>
+              <w:tab/>
+            </w:r>
+            <w:r>
+              <w:rPr>
+                <w:noProof/>
+                <w:webHidden/>
+              </w:rPr>
+              <w:fldChar w:fldCharType="begin"/>
+            </w:r>
+            <w:r>
+              <w:rPr>
+                <w:noProof/>
+                <w:webHidden/>
+              </w:rPr>
+              <w:instrText xml:space="preserve"> PAGEREF _Toc176937322 \h </w:instrText>
+            </w:r>
+            <w:r>
+              <w:rPr>
+                <w:noProof/>
+                <w:webHidden/>
+              </w:rPr>
+            </w:r>
+            <w:r>
+              <w:rPr>
+                <w:noProof/>
+                <w:webHidden/>
+              </w:rPr>
+              <w:fldChar w:fldCharType="separate"/>
+            </w:r>
+            <w:r>
+              <w:rPr>
+                <w:noProof/>
+                <w:webHidden/>
+              </w:rPr>
+              <w:t>17</w:t>
+            </w:r>
+            <w:r>
+              <w:rPr>
+                <w:noProof/>
+                <w:webHidden/>
+              </w:rPr>
+              <w:fldChar w:fldCharType="end"/>
+            </w:r>
+          </w:hyperlink>
+        </w:p>
+        <w:p>
+          <w:pPr>
+            <w:pStyle w:val="TOC1"/>
+            <w:rPr>
+              <w:rFonts w:asciiTheme="minorHAnsi" w:eastAsiaTheme="minorEastAsia" w:hAnsiTheme="minorHAnsi" w:cstheme="minorBidi"/>
+              <w:noProof/>
+              <w:kern w:val="2"/>
+              <w:szCs w:val="24"/>
+              <w14:ligatures w14:val="standardContextual"/>
+            </w:rPr>
+          </w:pPr>
+          <w:hyperlink w:anchor="_Toc176937323" w:history="1">
+            <w:r>
+              <w:rPr>
+                <w:rStyle w:val="Hyperlink"/>
+                <w:noProof/>
+              </w:rPr>
+              <w:t>Part XI: Limitations</w:t>
+            </w:r>
+            <w:r>
+              <w:rPr>
+                <w:noProof/>
+                <w:webHidden/>
+              </w:rPr>
+              <w:tab/>
+            </w:r>
+            <w:r>
+              <w:rPr>
+                <w:noProof/>
+                <w:webHidden/>
+              </w:rPr>
+              <w:fldChar w:fldCharType="begin"/>
+            </w:r>
+            <w:r>
+              <w:rPr>
+                <w:noProof/>
+                <w:webHidden/>
+              </w:rPr>
+              <w:instrText xml:space="preserve"> PAGEREF _Toc176937323 \h </w:instrText>
+            </w:r>
+            <w:r>
+              <w:rPr>
+                <w:noProof/>
+                <w:webHidden/>
+              </w:rPr>
+            </w:r>
+            <w:r>
+              <w:rPr>
+                <w:noProof/>
+                <w:webHidden/>
+              </w:rPr>
+              <w:fldChar w:fldCharType="separate"/>
+            </w:r>
+            <w:r>
+              <w:rPr>
+                <w:noProof/>
+                <w:webHidden/>
+              </w:rPr>
+              <w:t>18</w:t>
             </w:r>
             <w:r>
               <w:rPr>
@@ -731,7 +1148,7 @@
         <w:pStyle w:val="Heading1"/>
         <w:jc w:val="left"/>
       </w:pPr>
-      <w:bookmarkStart w:id="0" w:name="_Toc160972663"/>
+      <w:bookmarkStart w:id="0" w:name="_Toc176937312"/>
       <w:r>
         <w:t xml:space="preserve">Part </w:t>
       </w:r>
@@ -789,7 +1206,7 @@
         <w:pStyle w:val="Heading1"/>
         <w:jc w:val="left"/>
       </w:pPr>
-      <w:bookmarkStart w:id="1" w:name="_Toc160972664"/>
+      <w:bookmarkStart w:id="1" w:name="_Toc176937313"/>
       <w:r>
         <w:t xml:space="preserve">Part II: </w:t>
       </w:r>
@@ -859,7 +1276,7 @@
         <w:pStyle w:val="Heading1"/>
         <w:jc w:val="left"/>
       </w:pPr>
-      <w:bookmarkStart w:id="2" w:name="_Toc160972665"/>
+      <w:bookmarkStart w:id="2" w:name="_Toc176937314"/>
       <w:r>
         <w:t>Part II</w:t>
       </w:r>
@@ -880,7 +1297,23 @@
       </w:r>
       <w:r>
         <w:lastRenderedPageBreak/>
-        <w:t>Tableau dashboard. This ensures that when the visualizations are made a complete picture can be presented to the stakeholders and no NULL values shown. Furthermore, treating duplicated values is also a step paramount to data analysis. If there exists duplicated values in the dataset then the information would be incorrect again depicting erroneous information that could be used by stakeholders for decision making.</w:t>
+        <w:t xml:space="preserve">Tableau dashboard. This ensures that when the visualizations are </w:t>
+      </w:r>
+      <w:proofErr w:type="gramStart"/>
+      <w:r>
+        <w:t>made</w:t>
+      </w:r>
+      <w:proofErr w:type="gramEnd"/>
+      <w:r>
+        <w:t xml:space="preserve"> a complete picture can be presented to the stakeholders and no NULL values shown. Furthermore, treating duplicated values is also a step paramount to data analysis. If there </w:t>
+      </w:r>
+      <w:proofErr w:type="gramStart"/>
+      <w:r>
+        <w:t>exists</w:t>
+      </w:r>
+      <w:proofErr w:type="gramEnd"/>
+      <w:r>
+        <w:t xml:space="preserve"> duplicated values in the dataset then the information would be incorrect again depicting erroneous information that could be used by stakeholders for decision making.</w:t>
       </w:r>
       <w:r>
         <w:t xml:space="preserve"> Several modules within the SciKit learn python package, such as the </w:t>
@@ -940,7 +1373,7 @@
         <w:pStyle w:val="Heading1"/>
         <w:jc w:val="left"/>
       </w:pPr>
-      <w:bookmarkStart w:id="3" w:name="_Toc160972666"/>
+      <w:bookmarkStart w:id="3" w:name="_Toc176937315"/>
       <w:r>
         <w:t>Part IV: Dashboard Creation Steps</w:t>
       </w:r>
@@ -1162,7 +1595,6 @@
       <w:r>
         <w:t xml:space="preserve"> and </w:t>
       </w:r>
-      <w:proofErr w:type="spellStart"/>
       <w:r>
         <w:rPr>
           <w:i/>
@@ -1170,7 +1602,6 @@
         </w:rPr>
         <w:t>survey_responses_addon</w:t>
       </w:r>
-      <w:proofErr w:type="spellEnd"/>
       <w:r>
         <w:t xml:space="preserve">. Next, the links </w:t>
       </w:r>
@@ -1363,6 +1794,9 @@
         </mc:AlternateContent>
       </w:r>
       <w:r>
+        <w:rPr>
+          <w:noProof/>
+        </w:rPr>
         <w:drawing>
           <wp:inline distT="0" distB="0" distL="0" distR="0" wp14:anchorId="159EDBA4" wp14:editId="4323F19F">
             <wp:extent cx="1679242" cy="3211286"/>
@@ -1510,6 +1944,9 @@
         </mc:AlternateContent>
       </w:r>
       <w:r>
+        <w:rPr>
+          <w:noProof/>
+        </w:rPr>
         <w:drawing>
           <wp:inline distT="0" distB="0" distL="0" distR="0" wp14:anchorId="59BD7151" wp14:editId="52604B19">
             <wp:extent cx="2010336" cy="1502229"/>
@@ -1686,6 +2123,9 @@
         </mc:AlternateContent>
       </w:r>
       <w:r>
+        <w:rPr>
+          <w:noProof/>
+        </w:rPr>
         <w:drawing>
           <wp:inline distT="0" distB="0" distL="0" distR="0" wp14:anchorId="5978EE7A" wp14:editId="6C0E0D9F">
             <wp:extent cx="1463843" cy="1986643"/>
@@ -1723,6 +2163,9 @@
         </w:drawing>
       </w:r>
       <w:r>
+        <w:rPr>
+          <w:noProof/>
+        </w:rPr>
         <w:drawing>
           <wp:inline distT="0" distB="0" distL="0" distR="0" wp14:anchorId="4E368C0E" wp14:editId="19B02610">
             <wp:extent cx="1734777" cy="1908810"/>
@@ -1934,7 +2377,6 @@
       <w:r>
         <w:t xml:space="preserve"> table on the </w:t>
       </w:r>
-      <w:proofErr w:type="spellStart"/>
       <w:r>
         <w:rPr>
           <w:i/>
@@ -1942,7 +2384,6 @@
         </w:rPr>
         <w:t>location_id</w:t>
       </w:r>
-      <w:proofErr w:type="spellEnd"/>
       <w:r>
         <w:rPr>
           <w:i/>
@@ -1966,7 +2407,6 @@
         <w:lastRenderedPageBreak/>
         <w:t xml:space="preserve">between the patient table and the location. The join will be created using the </w:t>
       </w:r>
-      <w:proofErr w:type="spellStart"/>
       <w:r>
         <w:rPr>
           <w:i/>
@@ -1974,7 +2414,6 @@
         </w:rPr>
         <w:t>location_id</w:t>
       </w:r>
-      <w:proofErr w:type="spellEnd"/>
       <w:r>
         <w:t xml:space="preserve"> column that is found in both patient and location.</w:t>
       </w:r>
@@ -2109,6 +2548,9 @@
     </w:p>
     <w:p>
       <w:r>
+        <w:rPr>
+          <w:noProof/>
+        </w:rPr>
         <w:drawing>
           <wp:inline distT="0" distB="0" distL="0" distR="0" wp14:anchorId="08C45566" wp14:editId="3258899E">
             <wp:extent cx="5943600" cy="442595"/>
@@ -2231,6 +2673,9 @@
         </mc:AlternateContent>
       </w:r>
       <w:r>
+        <w:rPr>
+          <w:noProof/>
+        </w:rPr>
         <w:drawing>
           <wp:inline distT="0" distB="0" distL="0" distR="0" wp14:anchorId="6B8529EA" wp14:editId="0EA60544">
             <wp:extent cx="2291443" cy="2526300"/>
@@ -2291,6 +2736,9 @@
         <w:jc w:val="center"/>
       </w:pPr>
       <w:r>
+        <w:rPr>
+          <w:noProof/>
+        </w:rPr>
         <w:drawing>
           <wp:inline distT="0" distB="0" distL="0" distR="0" wp14:anchorId="4DBBF37E" wp14:editId="481767E0">
             <wp:extent cx="2367643" cy="527694"/>
@@ -2340,6 +2788,9 @@
         <w:jc w:val="center"/>
       </w:pPr>
       <w:r>
+        <w:rPr>
+          <w:noProof/>
+        </w:rPr>
         <w:drawing>
           <wp:inline distT="0" distB="0" distL="0" distR="0" wp14:anchorId="04ADB0A4" wp14:editId="43FD2D9D">
             <wp:extent cx="3685538" cy="2367643"/>
@@ -2391,6 +2842,9 @@
         <w:jc w:val="center"/>
       </w:pPr>
       <w:r>
+        <w:rPr>
+          <w:noProof/>
+        </w:rPr>
         <w:drawing>
           <wp:inline distT="0" distB="0" distL="0" distR="0" wp14:anchorId="5E59B212" wp14:editId="47259ECE">
             <wp:extent cx="1720973" cy="2726871"/>
@@ -2438,6 +2892,9 @@
         <w:jc w:val="center"/>
       </w:pPr>
       <w:r>
+        <w:rPr>
+          <w:noProof/>
+        </w:rPr>
         <w:lastRenderedPageBreak/>
         <w:drawing>
           <wp:inline distT="0" distB="0" distL="0" distR="0" wp14:anchorId="57F5614D" wp14:editId="4530A323">
@@ -2566,6 +3023,9 @@
         </mc:AlternateContent>
       </w:r>
       <w:r>
+        <w:rPr>
+          <w:noProof/>
+        </w:rPr>
         <w:drawing>
           <wp:inline distT="0" distB="0" distL="0" distR="0" wp14:anchorId="6CB3AC96" wp14:editId="05C8DB9D">
             <wp:extent cx="1012372" cy="413816"/>
@@ -2770,6 +3230,9 @@
         </mc:AlternateContent>
       </w:r>
       <w:r>
+        <w:rPr>
+          <w:noProof/>
+        </w:rPr>
         <w:drawing>
           <wp:inline distT="0" distB="0" distL="0" distR="0" wp14:anchorId="4E937480" wp14:editId="3AE7C2C6">
             <wp:extent cx="3885785" cy="2558143"/>
@@ -2809,6 +3272,9 @@
     </w:p>
     <w:p>
       <w:r>
+        <w:rPr>
+          <w:noProof/>
+        </w:rPr>
         <w:drawing>
           <wp:inline distT="0" distB="0" distL="0" distR="0" wp14:anchorId="13702220" wp14:editId="6A89E854">
             <wp:extent cx="5943600" cy="2751455"/>
@@ -2856,6 +3322,9 @@
         <w:jc w:val="center"/>
       </w:pPr>
       <w:r>
+        <w:rPr>
+          <w:noProof/>
+        </w:rPr>
         <w:drawing>
           <wp:inline distT="0" distB="0" distL="0" distR="0" wp14:anchorId="25FE472F" wp14:editId="66BDBA44">
             <wp:extent cx="957137" cy="1632008"/>
@@ -2910,7 +3379,6 @@
       <w:r>
         <w:t xml:space="preserve"> An inner join was created with the location table on </w:t>
       </w:r>
-      <w:proofErr w:type="spellStart"/>
       <w:r>
         <w:rPr>
           <w:i/>
@@ -2918,7 +3386,6 @@
         </w:rPr>
         <w:t>location_id</w:t>
       </w:r>
-      <w:proofErr w:type="spellEnd"/>
       <w:r>
         <w:rPr>
           <w:i/>
@@ -2951,7 +3418,15 @@
       </w:r>
       <w:proofErr w:type="spellEnd"/>
       <w:r>
-        <w:t>) as it contains the workbook and all dependencies. Upon opening, it will ask for a user name and password for the database. The following information is needed:</w:t>
+        <w:t xml:space="preserve">) as it contains the workbook and all dependencies. Upon opening, it will ask for a </w:t>
+      </w:r>
+      <w:proofErr w:type="gramStart"/>
+      <w:r>
+        <w:t>user name</w:t>
+      </w:r>
+      <w:proofErr w:type="gramEnd"/>
+      <w:r>
+        <w:t xml:space="preserve"> and password for the database. The following information is needed:</w:t>
       </w:r>
     </w:p>
     <w:p>
@@ -3189,7 +3664,6 @@
       </w:r>
     </w:p>
     <w:p>
-      <w:bookmarkStart w:id="4" w:name="_Toc160972667"/>
       <w:r>
         <w:t>Navigating the dashboard is simple – by click on the state in the map on the left, all the other pertinent information about that state will be updated on the other sections. For example, clicking on Florida on the map will update the bar graph on the right that shows the average total charges as well as updating the section on the bottom showing the population and readmissions for Florida.</w:t>
       </w:r>
@@ -3242,69 +3716,616 @@
     </w:p>
     <w:p>
       <w:pPr>
+        <w:pStyle w:val="Heading2"/>
+      </w:pPr>
+      <w:bookmarkStart w:id="4" w:name="_Toc176937316"/>
+      <w:r>
+        <w:t>Part IV(a): Opening a P</w:t>
+      </w:r>
+      <w:r>
+        <w:t xml:space="preserve">ackaged </w:t>
+      </w:r>
+      <w:r>
+        <w:t>W</w:t>
+      </w:r>
+      <w:r>
+        <w:t xml:space="preserve">orkbook </w:t>
+      </w:r>
+      <w:r>
+        <w:t>F</w:t>
+      </w:r>
+      <w:r>
+        <w:t>ile</w:t>
+      </w:r>
+      <w:bookmarkEnd w:id="4"/>
+    </w:p>
+    <w:p>
+      <w:r>
+        <w:t>In order to open the packaged work Tableau file</w:t>
+      </w:r>
+      <w:r>
+        <w:t>,</w:t>
+      </w:r>
+      <w:r>
+        <w:t xml:space="preserve"> the</w:t>
+      </w:r>
+      <w:r>
+        <w:t xml:space="preserve"> following are the steps to be followed: Firstly, ensure that your system has Tableau Desktop installed. You may download it from Tableau's official website if you don't already have it. </w:t>
+      </w:r>
+      <w:r>
+        <w:t>Follow the instructions to completely install Tableau</w:t>
+      </w:r>
+      <w:r>
+        <w:t xml:space="preserve">. Once installed, open Tableau and either select "Open" from the start-up screen or via File &gt; Open menu option. Now find D211 Advanced Data </w:t>
+      </w:r>
+      <w:proofErr w:type="spellStart"/>
+      <w:r>
+        <w:t>Acquisition.twbx</w:t>
+      </w:r>
+      <w:proofErr w:type="spellEnd"/>
+      <w:r>
+        <w:t xml:space="preserve"> (Tableau Packaged Workbook) in local drive of your computer. Click on "Open" to open out workbook and Tableau will automatically load workbook with required sources including populationByState.xls which is Excel file provided. If it asks to verify connecting to data, make sure that the connection is proper under Data → Data Connections. You are able to view a dashboard via an appropriate tab at the bottom portion of the interface and then you will see a functional dashboard ready to use in Tableau.</w:t>
+      </w:r>
+    </w:p>
+    <w:p/>
+    <w:p>
+      <w:pPr>
         <w:pStyle w:val="Heading1"/>
         <w:jc w:val="left"/>
       </w:pPr>
-      <w:r>
-        <w:t>Part V: Results</w:t>
-      </w:r>
-      <w:bookmarkEnd w:id="4"/>
-    </w:p>
-    <w:p>
-      <w:r>
-        <w:t>The provided Tableau dashboard serves as an analytical tool for visualizing the relationship between hospital readmission rates and the population by state, presenting health care executives with actionable data. The map highlights the geographic spread of readmissions, while the bar chart allows for an at-a-glance comparison of these rates in relation to state populations, facilitating the identification of any disproportionate figures. Through its interactive capabilities, the dashboard permits a granular examination of the data, enabling the leadership to focus efforts on improving patient outcomes and pinpointing where to allocate resources effectively.</w:t>
-      </w:r>
-    </w:p>
-    <w:p>
-      <w:r>
-        <w:t>The dashboard is designed to meet the needs of hospital stakeholders by offering a clear view of readmission rates, total charges, and population data across various states. By visualizing key information such as the number of readmissions and the financial impact in each state, it helps hospital administrators and financial officers identify areas with higher readmissions and costs. This insight allows them to prioritize their efforts and resources to reduce readmissions and avoid penalties from CMS.</w:t>
-      </w:r>
-    </w:p>
-    <w:p>
-      <w:r>
-        <w:t xml:space="preserve">Moreover, the dashboard helps stakeholders make informed decisions by showing how each state compares in terms of readmission rates relative to its population. This makes it easier </w:t>
+      <w:bookmarkStart w:id="5" w:name="_Toc176937317"/>
+      <w:r>
+        <w:t>Part V: SQL Scripts</w:t>
+      </w:r>
+      <w:bookmarkEnd w:id="5"/>
+    </w:p>
+    <w:p>
+      <w:r>
+        <w:t>T</w:t>
+      </w:r>
+      <w:r>
+        <w:t xml:space="preserve">he SQL scripts played an important role in bringing </w:t>
+      </w:r>
+      <w:r>
+        <w:t>the data for the</w:t>
+      </w:r>
+      <w:r>
+        <w:t xml:space="preserve"> dashboard. Specifically, a custom SQL query</w:t>
+      </w:r>
+      <w:r>
+        <w:t xml:space="preserve"> was used</w:t>
+      </w:r>
+      <w:r>
+        <w:t xml:space="preserve"> to join the patient and location tables in </w:t>
+      </w:r>
+      <w:r>
+        <w:t>the</w:t>
+      </w:r>
+      <w:r>
+        <w:t xml:space="preserve"> database by matching the location_id field in both. This allowed to pull patient information and link it to </w:t>
       </w:r>
       <w:r>
         <w:lastRenderedPageBreak/>
-        <w:t>to tailor strategies for different regions and allocate resources where they are most needed, leading to better patient outcomes and ensuring compliance with CMS guidelines.</w:t>
-      </w:r>
-    </w:p>
-    <w:p>
-      <w:r>
-        <w:t>Such a resource is pivotal for detecting regional issues swiftly and monitoring the impact of health interventions over time. Hospital administrators can leverage this information to compare current performance to established benchmarks and other pertinent health care indicators. This empowers them to make well-informed choices about enhancing care quality and managing hospital resources adeptly, fostering an initiative-taking stance in health care administration. The data visualization provided by the dashboard lays the groundwork for informed and responsive decision-making in the complex landscape of health care services.</w:t>
-      </w:r>
-    </w:p>
-    <w:p/>
+        <w:t>their geographic location (like zip code, city, and state). Once this join was done, a complete table that could be used in the dashboard to display where patients were from and how those locations tied into their hospital readmission data. This process made sure that only the relevant information was pulled into Tableau, which helped the dashboard present the right insights without any unnecessary or mismatched data.</w:t>
+      </w:r>
+      <w:r>
+        <w:t xml:space="preserve"> The SQL script is shown below.</w:t>
+      </w:r>
+    </w:p>
+    <w:p>
+      <w:pPr>
+        <w:spacing w:line="240" w:lineRule="auto"/>
+        <w:rPr>
+          <w:i/>
+          <w:iCs/>
+        </w:rPr>
+      </w:pPr>
+      <w:r>
+        <w:rPr>
+          <w:i/>
+          <w:iCs/>
+        </w:rPr>
+        <w:t>SELECT</w:t>
+      </w:r>
+    </w:p>
+    <w:p>
+      <w:pPr>
+        <w:spacing w:line="240" w:lineRule="auto"/>
+        <w:ind w:left="720"/>
+        <w:rPr>
+          <w:i/>
+          <w:iCs/>
+        </w:rPr>
+      </w:pPr>
+      <w:r>
+        <w:rPr>
+          <w:i/>
+          <w:iCs/>
+        </w:rPr>
+        <w:t>p.*,</w:t>
+      </w:r>
+    </w:p>
+    <w:p>
+      <w:pPr>
+        <w:spacing w:line="240" w:lineRule="auto"/>
+        <w:ind w:left="720"/>
+        <w:rPr>
+          <w:i/>
+          <w:iCs/>
+        </w:rPr>
+      </w:pPr>
+      <w:r>
+        <w:rPr>
+          <w:i/>
+          <w:iCs/>
+        </w:rPr>
+        <w:t>l.zip,</w:t>
+      </w:r>
+    </w:p>
+    <w:p>
+      <w:pPr>
+        <w:spacing w:line="240" w:lineRule="auto"/>
+        <w:ind w:left="720"/>
+        <w:rPr>
+          <w:i/>
+          <w:iCs/>
+        </w:rPr>
+      </w:pPr>
+      <w:r>
+        <w:rPr>
+          <w:i/>
+          <w:iCs/>
+        </w:rPr>
+        <w:t>l.city,</w:t>
+      </w:r>
+    </w:p>
+    <w:p>
+      <w:pPr>
+        <w:spacing w:line="240" w:lineRule="auto"/>
+        <w:ind w:left="720"/>
+        <w:rPr>
+          <w:i/>
+          <w:iCs/>
+        </w:rPr>
+      </w:pPr>
+      <w:r>
+        <w:rPr>
+          <w:i/>
+          <w:iCs/>
+        </w:rPr>
+        <w:t>l.state,</w:t>
+      </w:r>
+    </w:p>
+    <w:p>
+      <w:pPr>
+        <w:spacing w:line="240" w:lineRule="auto"/>
+        <w:ind w:left="720"/>
+        <w:rPr>
+          <w:i/>
+          <w:iCs/>
+        </w:rPr>
+      </w:pPr>
+      <w:r>
+        <w:rPr>
+          <w:i/>
+          <w:iCs/>
+        </w:rPr>
+        <w:t>l.county</w:t>
+      </w:r>
+    </w:p>
+    <w:p>
+      <w:pPr>
+        <w:spacing w:line="240" w:lineRule="auto"/>
+        <w:rPr>
+          <w:i/>
+          <w:iCs/>
+        </w:rPr>
+      </w:pPr>
+      <w:r>
+        <w:rPr>
+          <w:i/>
+          <w:iCs/>
+        </w:rPr>
+        <w:t>FROM</w:t>
+      </w:r>
+    </w:p>
+    <w:p>
+      <w:pPr>
+        <w:spacing w:line="240" w:lineRule="auto"/>
+        <w:ind w:left="720"/>
+        <w:rPr>
+          <w:i/>
+          <w:iCs/>
+        </w:rPr>
+      </w:pPr>
+      <w:r>
+        <w:rPr>
+          <w:i/>
+          <w:iCs/>
+        </w:rPr>
+        <w:t>patient p</w:t>
+      </w:r>
+    </w:p>
+    <w:p>
+      <w:pPr>
+        <w:spacing w:line="240" w:lineRule="auto"/>
+        <w:rPr>
+          <w:i/>
+          <w:iCs/>
+        </w:rPr>
+      </w:pPr>
+      <w:r>
+        <w:rPr>
+          <w:i/>
+          <w:iCs/>
+        </w:rPr>
+        <w:t>INNER JOIN</w:t>
+      </w:r>
+    </w:p>
+    <w:p>
+      <w:pPr>
+        <w:spacing w:line="240" w:lineRule="auto"/>
+        <w:ind w:left="720"/>
+        <w:rPr>
+          <w:i/>
+          <w:iCs/>
+        </w:rPr>
+      </w:pPr>
+      <w:r>
+        <w:rPr>
+          <w:i/>
+          <w:iCs/>
+        </w:rPr>
+        <w:t>location l</w:t>
+      </w:r>
+    </w:p>
+    <w:p>
+      <w:pPr>
+        <w:spacing w:line="240" w:lineRule="auto"/>
+        <w:rPr>
+          <w:i/>
+          <w:iCs/>
+        </w:rPr>
+      </w:pPr>
+      <w:r>
+        <w:rPr>
+          <w:i/>
+          <w:iCs/>
+        </w:rPr>
+        <w:t>ON</w:t>
+      </w:r>
+    </w:p>
+    <w:p>
+      <w:pPr>
+        <w:spacing w:line="240" w:lineRule="auto"/>
+        <w:ind w:left="720"/>
+        <w:rPr>
+          <w:i/>
+          <w:iCs/>
+        </w:rPr>
+      </w:pPr>
+      <w:r>
+        <w:rPr>
+          <w:i/>
+          <w:iCs/>
+        </w:rPr>
+        <w:t>p.location_id = l.location_id</w:t>
+      </w:r>
+    </w:p>
     <w:p>
       <w:pPr>
         <w:pStyle w:val="Heading1"/>
         <w:jc w:val="left"/>
       </w:pPr>
-      <w:bookmarkStart w:id="5" w:name="_Toc160972668"/>
-      <w:r>
-        <w:t>Part VI: Limitations</w:t>
-      </w:r>
-      <w:bookmarkEnd w:id="5"/>
-    </w:p>
-    <w:p>
-      <w:r>
-        <w:t>One limitation of this analysis and dashboard is its reliance on the accuracy and completeness of the data. If the data from hospitals or states is incomplete, outdated, or inaccurate, the insights generated may be misleading, potentially resulting in poor decision-making. Additionally, the dashboard focuses mainly on quantitative metrics like readmission rates and costs, without taking into account qualitative factors such as patient demographics, social determinants of health, or varying healthcare practices across states, which can all influence readmissions.</w:t>
-      </w:r>
-    </w:p>
-    <w:p>
-      <w:r>
-        <w:t xml:space="preserve">Another limitation is the lack of insight into the effectiveness of readmission reduction strategies already in place. The dashboard doesn’t account for any ongoing interventions or the reasons behind high readmission rates, which might be influenced by factors like the complexity of patient cases, hospital resources, or regional healthcare infrastructure. Without these </w:t>
-      </w:r>
+    </w:p>
+    <w:p>
+      <w:r>
+        <w:t>This SQL query retrieves a combined set of data from two tables: patient and location. It performs the following operations:</w:t>
+      </w:r>
+      <w:r>
+        <w:t xml:space="preserve"> </w:t>
+      </w:r>
+    </w:p>
+    <w:p>
+      <w:r>
+        <w:t xml:space="preserve">SELECT p.*, l.zip, l.city, l.state, l.county: This line is specifying the columns to be selected. p.* means all columns from the patient table, and l.zip, l.city, l.state, l.county are specific columns selected from the location </w:t>
+      </w:r>
+      <w:r>
+        <w:t xml:space="preserve">table. </w:t>
+      </w:r>
+    </w:p>
+    <w:p>
+      <w:r>
+        <w:t>FROM</w:t>
+      </w:r>
+      <w:r>
+        <w:t xml:space="preserve"> patient p: This line indicates that the data is being selected from the patient table, and it is giving this table an alias p that is used to refer to it in other parts of the query.</w:t>
+      </w:r>
+      <w:r>
+        <w:t xml:space="preserve"> </w:t>
+      </w:r>
+    </w:p>
+    <w:p>
+      <w:r>
+        <w:t>INNER JOIN location l: This tells the SQL engine to perform an inner join operation with the location table, which is given an alias l. An inner join only includes rows from both tables that have matching values in the columns being joined on.</w:t>
+      </w:r>
+      <w:r>
+        <w:t xml:space="preserve"> </w:t>
+      </w:r>
+    </w:p>
+    <w:p>
       <w:r>
         <w:lastRenderedPageBreak/>
-        <w:t>contextual elements, the data alone might not provide a full picture, limiting the effectiveness of strategic decisions based solely on the dashboard.</w:t>
-      </w:r>
-    </w:p>
-    <w:p>
+        <w:t>ON p.location_id = l.location_id: This line specifies the condition for the join. It tells the database to match rows from the patient table with rows from the location table where the location_id column in the patient table is equal to the location_id column in the location table.</w:t>
+      </w:r>
+    </w:p>
+    <w:p>
+      <w:pPr>
+        <w:pStyle w:val="Heading1"/>
+        <w:jc w:val="left"/>
+      </w:pPr>
+      <w:bookmarkStart w:id="6" w:name="_Toc176937318"/>
+      <w:r>
+        <w:t>Part VI: Data Streams</w:t>
+      </w:r>
+      <w:bookmarkEnd w:id="6"/>
+    </w:p>
+    <w:p>
+      <w:r>
+        <w:t>For this project, two main data streams</w:t>
+      </w:r>
+      <w:r>
+        <w:t xml:space="preserve"> were used.</w:t>
+      </w:r>
+      <w:r>
+        <w:t xml:space="preserve"> The first was the hospital’s internal data, which included patient records and their locations, and the second was an external dataset from the U.S. Census Bureau, providing population data by state. Before </w:t>
+      </w:r>
+      <w:r>
+        <w:t>combining the two datasets,</w:t>
+      </w:r>
       <w:r>
         <w:t xml:space="preserve"> </w:t>
       </w:r>
-    </w:p>
+      <w:r>
+        <w:t>data</w:t>
+      </w:r>
+      <w:r>
+        <w:t xml:space="preserve"> clean</w:t>
+      </w:r>
+      <w:r>
+        <w:t>ing had to be performed</w:t>
+      </w:r>
+      <w:r>
+        <w:t xml:space="preserve">—removing empty values, fixing duplicates, and making sure everything was consistent. The internal data was processed using Python, while the external data came as an Excel file. Once both were cleaned, Tableau </w:t>
+      </w:r>
+      <w:r>
+        <w:t xml:space="preserve">was used </w:t>
+      </w:r>
+      <w:r>
+        <w:t xml:space="preserve">to link the patient data with state population figures, so </w:t>
+      </w:r>
+      <w:r>
+        <w:t>correct analysis on</w:t>
+      </w:r>
+      <w:r>
+        <w:t xml:space="preserve"> how hospital readmission rates compared to the population in each state. This gave a clear picture of which states were experiencing higher readmission rates and where </w:t>
+      </w:r>
+      <w:r>
+        <w:t>focus and resources allocation was needed</w:t>
+      </w:r>
+      <w:r>
+        <w:t>.</w:t>
+      </w:r>
+    </w:p>
+    <w:p>
+      <w:pPr>
+        <w:pStyle w:val="Heading1"/>
+        <w:jc w:val="left"/>
+      </w:pPr>
+      <w:bookmarkStart w:id="7" w:name="_Toc176937319"/>
+      <w:r>
+        <w:t>Part V</w:t>
+      </w:r>
+      <w:r>
+        <w:t>II</w:t>
+      </w:r>
+      <w:r>
+        <w:t>: Data Points</w:t>
+      </w:r>
+      <w:bookmarkEnd w:id="7"/>
+    </w:p>
+    <w:p>
+      <w:r>
+        <w:t xml:space="preserve">The alignment of data points was crucial in making sure the dashboard presented the right insights. </w:t>
+      </w:r>
+      <w:r>
+        <w:t>Combining</w:t>
+      </w:r>
+      <w:r>
+        <w:t xml:space="preserve"> the hospital’s readmission rates with population data from the U.S. Census Bureau</w:t>
+      </w:r>
+      <w:r>
+        <w:t xml:space="preserve"> was key</w:t>
+      </w:r>
+      <w:r>
+        <w:t>. To do this, a custom SQL query in Tableau</w:t>
+      </w:r>
+      <w:r>
+        <w:t xml:space="preserve"> was used</w:t>
+      </w:r>
+      <w:r>
+        <w:t xml:space="preserve"> to match the location_id from the patient data with the corresponding state data from the population dataset. This ensured that every readmission data point was linked to the correct state, allowing </w:t>
+      </w:r>
+      <w:r>
+        <w:t>visualization on</w:t>
+      </w:r>
+      <w:r>
+        <w:t xml:space="preserve"> how population sizes compared with the readmission rates. This alignment helped identify any states that stood out, especially where readmissions were disproportionately high relative to the population size, which pointed to areas that needed more attention or resources.</w:t>
+      </w:r>
+    </w:p>
+    <w:p/>
+    <w:p>
+      <w:pPr>
+        <w:pStyle w:val="Heading1"/>
+        <w:jc w:val="left"/>
+      </w:pPr>
+      <w:bookmarkStart w:id="8" w:name="_Toc176937320"/>
+      <w:r>
+        <w:lastRenderedPageBreak/>
+        <w:t xml:space="preserve">Part VIII: </w:t>
+      </w:r>
+      <w:r>
+        <w:t>Database Creation</w:t>
+      </w:r>
+      <w:bookmarkEnd w:id="8"/>
+    </w:p>
+    <w:p>
+      <w:r>
+        <w:t>The database that supported th</w:t>
+      </w:r>
+      <w:r>
+        <w:t>e</w:t>
+      </w:r>
+      <w:r>
+        <w:t xml:space="preserve"> project was built in PostgreSQL. Several tables were created to hold all the necessary data, such as patient records and location details. Using pgAdmin, tables like admission, complication, patient, location, and survey_responses_addon</w:t>
+      </w:r>
+      <w:r>
+        <w:t xml:space="preserve"> were created</w:t>
+      </w:r>
+      <w:r>
+        <w:t xml:space="preserve">. Each table was linked using foreign key relationships to ensure all the data was properly connected. For instance, the location_id in the patient table was linked to the location table, so </w:t>
+      </w:r>
+      <w:r>
+        <w:t xml:space="preserve">a join could be easily created </w:t>
+      </w:r>
+      <w:r>
+        <w:t xml:space="preserve">later in Tableau. This setup allowed </w:t>
+      </w:r>
+      <w:r>
+        <w:t>management of</w:t>
+      </w:r>
+      <w:r>
+        <w:t xml:space="preserve"> the data efficiently and made it easy to pull the necessary information into Tableau for analysis.</w:t>
+      </w:r>
+    </w:p>
+    <w:p>
+      <w:pPr>
+        <w:pStyle w:val="Heading1"/>
+        <w:jc w:val="left"/>
+      </w:pPr>
+      <w:bookmarkStart w:id="9" w:name="_Toc176937321"/>
+      <w:r>
+        <w:t xml:space="preserve">Part </w:t>
+      </w:r>
+      <w:proofErr w:type="spellStart"/>
+      <w:r>
+        <w:t>IX:</w:t>
+      </w:r>
+      <w:r>
+        <w:t>Referential</w:t>
+      </w:r>
+      <w:proofErr w:type="spellEnd"/>
+      <w:r>
+        <w:t xml:space="preserve"> Integrity</w:t>
+      </w:r>
+      <w:bookmarkEnd w:id="9"/>
+    </w:p>
+    <w:p>
+      <w:r>
+        <w:t xml:space="preserve">Maintaining referential integrity in the database was key to ensuring the data relationships stayed consistent. </w:t>
+      </w:r>
+      <w:r>
+        <w:t xml:space="preserve">In order to do this, a </w:t>
+      </w:r>
+      <w:r>
+        <w:t>foreign key constraints</w:t>
+      </w:r>
+      <w:r>
+        <w:t xml:space="preserve"> key was created</w:t>
+      </w:r>
+      <w:r>
+        <w:t>, especially between the patient and location tables. This meant that every patient record in the patient table was tied to a valid entry in the location table. So, for example, no patient could be listed without a valid geographic location. This also ensured that any changes in one table wouldn’t break the connections between the tables. These steps helped guarantee that the data in the dashboard was accurate and that the relationships between the data points were consistent.</w:t>
+      </w:r>
+    </w:p>
+    <w:p>
+      <w:pPr>
+        <w:pStyle w:val="Heading1"/>
+        <w:jc w:val="left"/>
+      </w:pPr>
+      <w:bookmarkStart w:id="10" w:name="_Toc176937322"/>
+      <w:r>
+        <w:t xml:space="preserve">Part </w:t>
+      </w:r>
+      <w:r>
+        <w:t>X</w:t>
+      </w:r>
+      <w:r>
+        <w:t>: Results</w:t>
+      </w:r>
+      <w:bookmarkEnd w:id="10"/>
+    </w:p>
+    <w:p>
+      <w:r>
+        <w:t xml:space="preserve">The provided Tableau dashboard serves as an analytical tool for visualizing the relationship between hospital readmission rates and the population by state, presenting health care executives with actionable data. The map highlights the geographic spread of readmissions, while the bar chart allows for an at-a-glance comparison of these rates in relation to state populations, facilitating the identification of any disproportionate figures. Through its interactive capabilities, the dashboard permits a granular examination of the data, enabling the leadership to </w:t>
+      </w:r>
+      <w:r>
+        <w:lastRenderedPageBreak/>
+        <w:t>focus efforts on improving patient outcomes and pinpointing where to allocate resources effectively.</w:t>
+      </w:r>
+    </w:p>
+    <w:p>
+      <w:r>
+        <w:t>The dashboard is designed to meet the needs of hospital stakeholders by offering a clear view of readmission rates, total charges, and population data across various states. By visualizing key information such as the number of readmissions and the financial impact in each state, it helps hospital administrators and financial officers identify areas with higher readmissions and costs. This insight allows them to prioritize their efforts and resources to reduce readmissions and avoid penalties from CMS.</w:t>
+      </w:r>
+    </w:p>
+    <w:p>
+      <w:r>
+        <w:t>Moreover, the dashboard helps stakeholders make informed decisions by showing how each state compares in terms of readmission rates relative to its population. This makes it easier to tailor strategies for different regions and allocate resources where they are most needed, leading to better patient outcomes and ensuring compliance with CMS guidelines.</w:t>
+      </w:r>
+    </w:p>
+    <w:p>
+      <w:r>
+        <w:t>Such a resource is pivotal for detecting regional issues swiftly and monitoring the impact of health interventions over time. Hospital administrators can leverage this information to compare current performance to established benchmarks and other pertinent health care indicators. This empowers them to make well-informed choices about enhancing care quality and managing hospital resources adeptly, fostering an initiative-taking stance in health care administration. The data visualization provided by the dashboard lays the groundwork for informed and responsive decision-making in the complex landscape of health care services.</w:t>
+      </w:r>
+    </w:p>
+    <w:p/>
+    <w:p>
+      <w:pPr>
+        <w:pStyle w:val="Heading1"/>
+        <w:jc w:val="left"/>
+      </w:pPr>
+      <w:bookmarkStart w:id="11" w:name="_Toc176937323"/>
+      <w:r>
+        <w:t xml:space="preserve">Part </w:t>
+      </w:r>
+      <w:r>
+        <w:t>XI</w:t>
+      </w:r>
+      <w:r>
+        <w:t>: Limitations</w:t>
+      </w:r>
+      <w:bookmarkEnd w:id="11"/>
+    </w:p>
+    <w:p>
+      <w:r>
+        <w:t xml:space="preserve">One limitation of this analysis and dashboard is its reliance on the accuracy and completeness of the data. If the data from hospitals or states is incomplete, outdated, or </w:t>
+      </w:r>
+      <w:r>
+        <w:lastRenderedPageBreak/>
+        <w:t>inaccurate, the insights generated may be misleading, potentially resulting in poor decision-making. Additionally, the dashboard focuses mainly on quantitative metrics like readmission rates and costs, without taking into account qualitative factors such as patient demographics, social determinants of health, or varying healthcare practices across states, which can all influence readmissions.</w:t>
+      </w:r>
+    </w:p>
+    <w:p>
+      <w:r>
+        <w:t>Another limitation is the lack of insight into the effectiveness of readmission reduction strategies already in place. The dashboard doesn’t account for any ongoing interventions or the reasons behind high readmission rates, which might be influenced by factors like the complexity of patient cases, hospital resources, or regional healthcare infrastructure. Without these contextual elements, the data alone might not provide a full picture, limiting the effectiveness of strategic decisions based solely on the dashboard.</w:t>
+      </w:r>
+    </w:p>
+    <w:p>
+      <w:r>
+        <w:t xml:space="preserve"> </w:t>
+      </w:r>
+    </w:p>
+    <w:p/>
     <w:p/>
     <w:p/>
     <w:p/>

</xml_diff>